<commit_message>
Some syntax error fixed
</commit_message>
<xml_diff>
--- a/data/application_templates/stiznost_pvzp.docx
+++ b/data/application_templates/stiznost_pvzp.docx
@@ -655,7 +655,23 @@
           <w:sz w:val="24"/>
           <w:szCs w:val="24"/>
         </w:rPr>
-        <w:t xml:space="preserve">, zaplatit si vyšetření, a pak požadovat po pojišťovně zpětnou úhradu. Bohužel, tento přístup mi nevyhovuje, protože nikdo v mé okolí nebere cizince jako samoplátce. </w:t>
+        <w:t>, zaplatit si vyšetření, a pak požadovat po pojišťovně zpětnou úhradu. Bohužel, tento přístup mi nevyhovuje, protože nikdo v mé</w:t>
+      </w:r>
+      <w:r>
+        <w:rPr>
+          <w:rFonts w:ascii="Calibri" w:hAnsi="Calibri"/>
+          <w:sz w:val="24"/>
+          <w:szCs w:val="24"/>
+        </w:rPr>
+        <w:t>m</w:t>
+      </w:r>
+      <w:r>
+        <w:rPr>
+          <w:rFonts w:ascii="Calibri" w:hAnsi="Calibri"/>
+          <w:sz w:val="24"/>
+          <w:szCs w:val="24"/>
+        </w:rPr>
+        <w:t xml:space="preserve"> okolí nebere cizince jako samoplátce. </w:t>
       </w:r>
     </w:p>
     <w:p>
@@ -1098,7 +1114,11 @@
         </w:rPr>
       </w:pPr>
       <w:r>
-        <w:rPr/>
+        <w:rPr>
+          <w:rFonts w:ascii="Calibri" w:hAnsi="Calibri"/>
+          <w:sz w:val="24"/>
+          <w:szCs w:val="24"/>
+        </w:rPr>
       </w:r>
     </w:p>
     <w:p>
@@ -1713,7 +1733,7 @@
     <w:pPr>
       <w:widowControl/>
       <w:suppressAutoHyphens w:val="true"/>
-      <w:overflowPunct w:val="false"/>
+      <w:overflowPunct w:val="true"/>
       <w:bidi w:val="0"/>
       <w:spacing w:lineRule="auto" w:line="240" w:before="0" w:after="0"/>
       <w:jc w:val="left"/>

</xml_diff>

<commit_message>
Further tuning of PVZP complaint wording
After ~50 complaints have been sent to PVZP in the
first week, it didn't take much time when PVZP started
to strike back. Original template included the word
"registration", which was causing PVZP to ignore the
request by pointing to the fact that they are under no
obligation to register a patient with a general
practitioner. So the complaint template was tuned to remove
this loophole.
Also a possibility to write the complain for yourself
has been added. All dependent-related logic has been
moved under on_behalf_of section.
</commit_message>
<xml_diff>
--- a/data/application_templates/stiznost_pvzp.docx
+++ b/data/application_templates/stiznost_pvzp.docx
@@ -233,38 +233,19 @@
           <w:sz w:val="24"/>
           <w:szCs w:val="24"/>
         </w:rPr>
-        <w:t xml:space="preserve">dovoluji si tímto upozornit na dlouhodobou neschopnost pojišťovny VZP a.s. zajistit smluvního praktického lékaře pro </w:t>
-      </w:r>
-      <w:bookmarkStart w:id="0" w:name="__DdeLink__46_19651855821"/>
-      <w:r>
-        <w:rPr>
+        <w:t xml:space="preserve">dovoluji si tímto upozornit na dlouhodobou neschopnost pojišťovny VZP a.s. zajistit </w:t>
+      </w:r>
+      <w:r>
+        <w:rPr>
+          <w:rStyle w:val="Emphasis"/>
           <w:rFonts w:cs="Calibri" w:ascii="Calibri" w:hAnsi="Calibri" w:asciiTheme="minorHAnsi" w:cstheme="minorHAnsi" w:hAnsiTheme="minorHAnsi"/>
-          <w:sz w:val="24"/>
-          <w:szCs w:val="24"/>
-          <w:lang w:val="cs-CZ"/>
-        </w:rPr>
-        <w:t xml:space="preserve">{% if dependent_relation == </w:t>
-      </w:r>
-      <w:r>
-        <w:rPr>
-          <w:rFonts w:eastAsia="Calibri" w:cs="Calibri" w:ascii="Calibri" w:hAnsi="Calibri"/>
-          <w:b w:val="false"/>
-          <w:i w:val="false"/>
-          <w:caps w:val="false"/>
-          <w:smallCaps w:val="false"/>
-          <w:strike w:val="false"/>
-          <w:dstrike w:val="false"/>
-          <w:color w:val="000000"/>
-          <w:position w:val="0"/>
-          <w:sz w:val="24"/>
-          <w:sz w:val="24"/>
-          <w:szCs w:val="24"/>
-          <w:u w:val="none"/>
-          <w:shd w:fill="auto" w:val="clear"/>
-          <w:vertAlign w:val="baseline"/>
-          <w:lang w:val="cs-CZ"/>
-        </w:rPr>
-        <w:t>'</w:t>
+          <w:i w:val="false"/>
+          <w:iCs w:val="false"/>
+          <w:sz w:val="24"/>
+          <w:szCs w:val="24"/>
+          <w:lang w:val="cs-CZ"/>
+        </w:rPr>
+        <w:t>{% if not on_behalf_of</w:t>
       </w:r>
       <w:r>
         <w:rPr>
@@ -287,7 +268,29 @@
           <w:vertAlign w:val="baseline"/>
           <w:lang w:val="cs-CZ"/>
         </w:rPr>
-        <w:t>Child</w:t>
+        <w:t xml:space="preserve"> </w:t>
+      </w:r>
+      <w:r>
+        <w:rPr>
+          <w:rStyle w:val="Emphasis"/>
+          <w:rFonts w:cs="Calibri" w:ascii="Calibri" w:hAnsi="Calibri" w:asciiTheme="minorHAnsi" w:cstheme="minorHAnsi" w:hAnsiTheme="minorHAnsi"/>
+          <w:i w:val="false"/>
+          <w:iCs w:val="false"/>
+          <w:sz w:val="24"/>
+          <w:szCs w:val="24"/>
+          <w:lang w:val="cs-CZ"/>
+        </w:rPr>
+        <w:t>%}mne</w:t>
+      </w:r>
+      <w:bookmarkStart w:id="0" w:name="__DdeLink__46_19651855821"/>
+      <w:r>
+        <w:rPr>
+          <w:rFonts w:cs="Calibri" w:ascii="Calibri" w:hAnsi="Calibri" w:asciiTheme="minorHAnsi" w:cstheme="minorHAnsi" w:hAnsiTheme="minorHAnsi"/>
+          <w:sz w:val="24"/>
+          <w:szCs w:val="24"/>
+          <w:lang w:val="cs-CZ"/>
+        </w:rPr>
+        <w:t xml:space="preserve">{% elif dependent_relation == </w:t>
       </w:r>
       <w:r>
         <w:rPr>
@@ -308,7 +311,7 @@
           <w:vertAlign w:val="baseline"/>
           <w:lang w:val="cs-CZ"/>
         </w:rPr>
-        <w:t>' and dependent_gender ==  '</w:t>
+        <w:t>'</w:t>
       </w:r>
       <w:r>
         <w:rPr>
@@ -331,7 +334,7 @@
           <w:vertAlign w:val="baseline"/>
           <w:lang w:val="cs-CZ"/>
         </w:rPr>
-        <w:t>Male</w:t>
+        <w:t>Child</w:t>
       </w:r>
       <w:r>
         <w:rPr>
@@ -352,49 +355,7 @@
           <w:vertAlign w:val="baseline"/>
           <w:lang w:val="cs-CZ"/>
         </w:rPr>
-        <w:t xml:space="preserve">' </w:t>
-      </w:r>
-      <w:r>
-        <w:rPr>
-          <w:rFonts w:cs="Calibri" w:ascii="Calibri" w:hAnsi="Calibri" w:asciiTheme="minorHAnsi" w:cstheme="minorHAnsi" w:hAnsiTheme="minorHAnsi"/>
-          <w:sz w:val="24"/>
-          <w:szCs w:val="24"/>
-          <w:lang w:val="cs-CZ"/>
-        </w:rPr>
-        <w:t>%}</w:t>
-      </w:r>
-      <w:bookmarkEnd w:id="0"/>
-      <w:r>
-        <w:rPr>
-          <w:rFonts w:cs="Calibri" w:ascii="Calibri" w:hAnsi="Calibri" w:asciiTheme="minorHAnsi" w:cstheme="minorHAnsi" w:hAnsiTheme="minorHAnsi"/>
-          <w:sz w:val="24"/>
-          <w:szCs w:val="24"/>
-          <w:lang w:val="cs-CZ"/>
-        </w:rPr>
-        <w:t>meho</w:t>
-      </w:r>
-      <w:r>
-        <w:rPr>
-          <w:rFonts w:cs="Calibri" w:ascii="Calibri" w:hAnsi="Calibri" w:asciiTheme="minorHAnsi" w:cstheme="minorHAnsi" w:hAnsiTheme="minorHAnsi"/>
-          <w:i w:val="false"/>
-          <w:iCs w:val="false"/>
-          <w:sz w:val="24"/>
-          <w:szCs w:val="24"/>
-          <w:lang w:val="cs-CZ"/>
-        </w:rPr>
-        <w:t xml:space="preserve"> </w:t>
-      </w:r>
-      <w:r>
-        <w:rPr>
-          <w:rStyle w:val="Emphasis"/>
-          <w:rFonts w:cs="Calibri" w:ascii="Calibri" w:hAnsi="Calibri" w:asciiTheme="minorHAnsi" w:cstheme="minorHAnsi" w:hAnsiTheme="minorHAnsi"/>
-          <w:i w:val="false"/>
-          <w:iCs w:val="false"/>
-          <w:sz w:val="24"/>
-          <w:szCs w:val="24"/>
-          <w:lang w:val="cs-CZ"/>
-        </w:rPr>
-        <w:t xml:space="preserve">syna{% elif dependent_relation == </w:t>
+        <w:t>' and dependent_gender ==  '</w:t>
       </w:r>
       <w:r>
         <w:rPr>
@@ -417,28 +378,7 @@
           <w:vertAlign w:val="baseline"/>
           <w:lang w:val="cs-CZ"/>
         </w:rPr>
-        <w:t xml:space="preserve">'Child' and dependent_gender ==  'Female' </w:t>
-      </w:r>
-      <w:r>
-        <w:rPr>
-          <w:rStyle w:val="Emphasis"/>
-          <w:rFonts w:cs="Calibri" w:ascii="Calibri" w:hAnsi="Calibri" w:asciiTheme="minorHAnsi" w:cstheme="minorHAnsi" w:hAnsiTheme="minorHAnsi"/>
-          <w:i w:val="false"/>
-          <w:iCs w:val="false"/>
-          <w:sz w:val="24"/>
-          <w:szCs w:val="24"/>
-          <w:lang w:val="cs-CZ"/>
-        </w:rPr>
-        <w:t>%}mou dceru</w:t>
-      </w:r>
-      <w:r>
-        <w:rPr>
-          <w:rFonts w:cs="Calibri" w:ascii="Calibri" w:hAnsi="Calibri" w:asciiTheme="minorHAnsi" w:cstheme="minorHAnsi" w:hAnsiTheme="minorHAnsi"/>
-          <w:sz w:val="24"/>
-          <w:szCs w:val="24"/>
-          <w:lang w:val="cs-CZ"/>
-        </w:rPr>
-        <w:t xml:space="preserve">{% elif dependent_relation == </w:t>
+        <w:t>Male</w:t>
       </w:r>
       <w:r>
         <w:rPr>
@@ -459,7 +399,40 @@
           <w:vertAlign w:val="baseline"/>
           <w:lang w:val="cs-CZ"/>
         </w:rPr>
-        <w:t>'S</w:t>
+        <w:t xml:space="preserve">' </w:t>
+      </w:r>
+      <w:r>
+        <w:rPr>
+          <w:rFonts w:cs="Calibri" w:ascii="Calibri" w:hAnsi="Calibri" w:asciiTheme="minorHAnsi" w:cstheme="minorHAnsi" w:hAnsiTheme="minorHAnsi"/>
+          <w:sz w:val="24"/>
+          <w:szCs w:val="24"/>
+          <w:lang w:val="cs-CZ"/>
+        </w:rPr>
+        <w:t>%}</w:t>
+      </w:r>
+      <w:bookmarkEnd w:id="0"/>
+      <w:r>
+        <w:rPr>
+          <w:rFonts w:cs="Calibri" w:ascii="Calibri" w:hAnsi="Calibri" w:asciiTheme="minorHAnsi" w:cstheme="minorHAnsi" w:hAnsiTheme="minorHAnsi"/>
+          <w:i w:val="false"/>
+          <w:iCs w:val="false"/>
+          <w:sz w:val="24"/>
+          <w:szCs w:val="24"/>
+          <w:lang w:val="cs-CZ"/>
+        </w:rPr>
+        <w:t xml:space="preserve">mému </w:t>
+      </w:r>
+      <w:r>
+        <w:rPr>
+          <w:rStyle w:val="Emphasis"/>
+          <w:rFonts w:cs="Calibri" w:ascii="Calibri" w:hAnsi="Calibri" w:asciiTheme="minorHAnsi" w:cstheme="minorHAnsi" w:hAnsiTheme="minorHAnsi"/>
+          <w:i w:val="false"/>
+          <w:iCs w:val="false"/>
+          <w:sz w:val="24"/>
+          <w:szCs w:val="24"/>
+          <w:lang w:val="cs-CZ"/>
+        </w:rPr>
+        <w:t xml:space="preserve">synovi {{ dependent_name }}{% elif dependent_relation == </w:t>
       </w:r>
       <w:r>
         <w:rPr>
@@ -482,7 +455,28 @@
           <w:vertAlign w:val="baseline"/>
           <w:lang w:val="cs-CZ"/>
         </w:rPr>
-        <w:t>pouse</w:t>
+        <w:t xml:space="preserve">'Child' and dependent_gender ==  'Female' </w:t>
+      </w:r>
+      <w:r>
+        <w:rPr>
+          <w:rStyle w:val="Emphasis"/>
+          <w:rFonts w:cs="Calibri" w:ascii="Calibri" w:hAnsi="Calibri" w:asciiTheme="minorHAnsi" w:cstheme="minorHAnsi" w:hAnsiTheme="minorHAnsi"/>
+          <w:i w:val="false"/>
+          <w:iCs w:val="false"/>
+          <w:sz w:val="24"/>
+          <w:szCs w:val="24"/>
+          <w:lang w:val="cs-CZ"/>
+        </w:rPr>
+        <w:t>%}mé dceři {{ dependent_name }}</w:t>
+      </w:r>
+      <w:r>
+        <w:rPr>
+          <w:rFonts w:cs="Calibri" w:ascii="Calibri" w:hAnsi="Calibri" w:asciiTheme="minorHAnsi" w:cstheme="minorHAnsi" w:hAnsiTheme="minorHAnsi"/>
+          <w:sz w:val="24"/>
+          <w:szCs w:val="24"/>
+          <w:lang w:val="cs-CZ"/>
+        </w:rPr>
+        <w:t xml:space="preserve">{% elif dependent_relation == </w:t>
       </w:r>
       <w:r>
         <w:rPr>
@@ -503,7 +497,7 @@
           <w:vertAlign w:val="baseline"/>
           <w:lang w:val="cs-CZ"/>
         </w:rPr>
-        <w:t>' and dependent_gender ==  '</w:t>
+        <w:t>'S</w:t>
       </w:r>
       <w:r>
         <w:rPr>
@@ -526,7 +520,7 @@
           <w:vertAlign w:val="baseline"/>
           <w:lang w:val="cs-CZ"/>
         </w:rPr>
-        <w:t>Male</w:t>
+        <w:t>pouse</w:t>
       </w:r>
       <w:r>
         <w:rPr>
@@ -547,193 +541,7 @@
           <w:vertAlign w:val="baseline"/>
           <w:lang w:val="cs-CZ"/>
         </w:rPr>
-        <w:t>'</w:t>
-      </w:r>
-      <w:r>
-        <w:rPr>
-          <w:rFonts w:cs="Calibri" w:ascii="Calibri" w:hAnsi="Calibri" w:asciiTheme="minorHAnsi" w:cstheme="minorHAnsi" w:hAnsiTheme="minorHAnsi"/>
-          <w:sz w:val="24"/>
-          <w:szCs w:val="24"/>
-          <w:lang w:val="cs-CZ"/>
-        </w:rPr>
-        <w:t xml:space="preserve"> %}meho </w:t>
-      </w:r>
-      <w:r>
-        <w:rPr>
-          <w:rStyle w:val="Emphasis"/>
-          <w:rFonts w:cs="Calibri" w:ascii="Calibri" w:hAnsi="Calibri" w:asciiTheme="minorHAnsi" w:cstheme="minorHAnsi" w:hAnsiTheme="minorHAnsi"/>
-          <w:i w:val="false"/>
-          <w:iCs w:val="false"/>
-          <w:sz w:val="24"/>
-          <w:szCs w:val="24"/>
-          <w:lang w:val="cs-CZ"/>
-        </w:rPr>
-        <w:t>manžela{% else %}mou manželku</w:t>
-      </w:r>
-      <w:r>
-        <w:rPr>
-          <w:rFonts w:cs="Calibri" w:ascii="Calibri" w:hAnsi="Calibri" w:asciiTheme="minorHAnsi" w:cstheme="minorHAnsi" w:hAnsiTheme="minorHAnsi"/>
-          <w:sz w:val="24"/>
-          <w:szCs w:val="24"/>
-          <w:lang w:val="cs-CZ"/>
-        </w:rPr>
-        <w:t xml:space="preserve">{% endif%} </w:t>
-      </w:r>
-      <w:r>
-        <w:rPr>
-          <w:rStyle w:val="Emphasis"/>
-          <w:rFonts w:cs="Calibri" w:ascii="Calibri" w:hAnsi="Calibri" w:asciiTheme="minorHAnsi" w:cstheme="minorHAnsi" w:hAnsiTheme="minorHAnsi"/>
-          <w:i w:val="false"/>
-          <w:iCs w:val="false"/>
-          <w:sz w:val="24"/>
-          <w:szCs w:val="24"/>
-          <w:lang w:val="cs-CZ"/>
-        </w:rPr>
-        <w:t>{{ dependent_name }}</w:t>
-      </w:r>
-      <w:r>
-        <w:rPr>
-          <w:rFonts w:ascii="Calibri" w:hAnsi="Calibri"/>
-          <w:sz w:val="24"/>
-          <w:szCs w:val="24"/>
-        </w:rPr>
-        <w:t>, číslo smlouvy {{ insurance_number }}. Několikrát jsem se obracel</w:t>
-      </w:r>
-      <w:r>
-        <w:rPr>
-          <w:rFonts w:eastAsia="Calibri" w:cs="Calibri" w:ascii="Calibri" w:hAnsi="Calibri"/>
-          <w:b w:val="false"/>
-          <w:i w:val="false"/>
-          <w:caps w:val="false"/>
-          <w:smallCaps w:val="false"/>
-          <w:strike w:val="false"/>
-          <w:dstrike w:val="false"/>
-          <w:color w:val="000000"/>
-          <w:position w:val="0"/>
-          <w:sz w:val="24"/>
-          <w:sz w:val="24"/>
-          <w:szCs w:val="24"/>
-          <w:u w:val="none"/>
-          <w:shd w:fill="auto" w:val="clear"/>
-          <w:vertAlign w:val="baseline"/>
-          <w:lang w:val="cs-CZ"/>
-        </w:rPr>
-        <w:t>{% if gender == 'Female' %}a{% endif %}</w:t>
-      </w:r>
-      <w:r>
-        <w:rPr>
-          <w:rFonts w:ascii="Calibri" w:hAnsi="Calibri"/>
-          <w:sz w:val="24"/>
-          <w:szCs w:val="24"/>
-        </w:rPr>
-        <w:t xml:space="preserve"> na asistenční službu Pojišťovny VZP a.s., ale marně - asistenční služba sdělila se mnou jen krátký seznam praktických lékařů, které již neregistrovali nové pacienty. Po upozornění na tuto skutečnost bylo mi řečeno, že v takovém případě musím si najít lékaře sam</w:t>
-      </w:r>
-      <w:r>
-        <w:rPr>
-          <w:rFonts w:eastAsia="Calibri" w:cs="Calibri" w:ascii="Calibri" w:hAnsi="Calibri"/>
-          <w:b w:val="false"/>
-          <w:i w:val="false"/>
-          <w:caps w:val="false"/>
-          <w:smallCaps w:val="false"/>
-          <w:strike w:val="false"/>
-          <w:dstrike w:val="false"/>
-          <w:color w:val="000000"/>
-          <w:position w:val="0"/>
-          <w:sz w:val="24"/>
-          <w:sz w:val="24"/>
-          <w:szCs w:val="24"/>
-          <w:u w:val="none"/>
-          <w:shd w:fill="auto" w:val="clear"/>
-          <w:vertAlign w:val="baseline"/>
-          <w:lang w:val="cs-CZ"/>
-        </w:rPr>
-        <w:t>{% if gender == 'Female' %}a{% endif %}</w:t>
-      </w:r>
-      <w:r>
-        <w:rPr>
-          <w:rFonts w:ascii="Calibri" w:hAnsi="Calibri"/>
-          <w:sz w:val="24"/>
-          <w:szCs w:val="24"/>
-        </w:rPr>
-        <w:t>, zaplatit si vyšetření, a pak požadovat po pojišťovně zpětnou úhradu. Bohužel, tento přístup mi nevyhovuje, protože nikdo v mé</w:t>
-      </w:r>
-      <w:r>
-        <w:rPr>
-          <w:rFonts w:ascii="Calibri" w:hAnsi="Calibri"/>
-          <w:sz w:val="24"/>
-          <w:szCs w:val="24"/>
-        </w:rPr>
-        <w:t>m</w:t>
-      </w:r>
-      <w:r>
-        <w:rPr>
-          <w:rFonts w:ascii="Calibri" w:hAnsi="Calibri"/>
-          <w:sz w:val="24"/>
-          <w:szCs w:val="24"/>
-        </w:rPr>
-        <w:t xml:space="preserve"> okolí nebere cizince jako samoplátce. </w:t>
-      </w:r>
-    </w:p>
-    <w:p>
-      <w:pPr>
-        <w:pStyle w:val="Normal"/>
-        <w:rPr>
-          <w:rFonts w:ascii="Calibri" w:hAnsi="Calibri"/>
-          <w:sz w:val="24"/>
-          <w:szCs w:val="24"/>
-        </w:rPr>
-      </w:pPr>
-      <w:r>
-        <w:rPr>
-          <w:rFonts w:ascii="Calibri" w:hAnsi="Calibri"/>
-          <w:sz w:val="24"/>
-          <w:szCs w:val="24"/>
-        </w:rPr>
-      </w:r>
-    </w:p>
-    <w:p>
-      <w:pPr>
-        <w:pStyle w:val="Normal"/>
-        <w:rPr/>
-      </w:pPr>
-      <w:r>
-        <w:rPr>
-          <w:rFonts w:ascii="Calibri" w:hAnsi="Calibri"/>
-          <w:sz w:val="24"/>
-          <w:szCs w:val="24"/>
-        </w:rPr>
-        <w:t xml:space="preserve">Žádám Vás tímto o okamžitou nápravu, tedy sdílení kontaktu na smluvního praktického lékaře Pojišťovny VZP a.s. v městě {{ city }}, který zaregistruje </w:t>
-      </w:r>
-      <w:bookmarkStart w:id="1" w:name="__DdeLink__46_196518558211"/>
-      <w:r>
-        <w:rPr>
-          <w:rFonts w:cs="Calibri" w:ascii="Calibri" w:hAnsi="Calibri" w:asciiTheme="minorHAnsi" w:cstheme="minorHAnsi" w:hAnsiTheme="minorHAnsi"/>
-          <w:sz w:val="24"/>
-          <w:szCs w:val="24"/>
-          <w:lang w:val="cs-CZ"/>
-        </w:rPr>
-        <w:t xml:space="preserve">{% if dependent_relation == </w:t>
-      </w:r>
-      <w:r>
-        <w:rPr>
-          <w:rFonts w:eastAsia="Calibri" w:cs="Calibri" w:ascii="Calibri" w:hAnsi="Calibri"/>
-          <w:b w:val="false"/>
-          <w:i w:val="false"/>
-          <w:caps w:val="false"/>
-          <w:smallCaps w:val="false"/>
-          <w:strike w:val="false"/>
-          <w:dstrike w:val="false"/>
-          <w:color w:val="000000"/>
-          <w:position w:val="0"/>
-          <w:sz w:val="24"/>
-          <w:sz w:val="24"/>
-          <w:szCs w:val="24"/>
-          <w:u w:val="none"/>
-          <w:shd w:fill="auto" w:val="clear"/>
-          <w:vertAlign w:val="baseline"/>
-          <w:lang w:val="cs-CZ"/>
-        </w:rPr>
-        <w:t>'</w:t>
+        <w:t>' and dependent_gender ==  '</w:t>
       </w:r>
       <w:r>
         <w:rPr>
@@ -756,7 +564,7 @@
           <w:vertAlign w:val="baseline"/>
           <w:lang w:val="cs-CZ"/>
         </w:rPr>
-        <w:t>Child</w:t>
+        <w:t>Male</w:t>
       </w:r>
       <w:r>
         <w:rPr>
@@ -777,15 +585,83 @@
           <w:vertAlign w:val="baseline"/>
           <w:lang w:val="cs-CZ"/>
         </w:rPr>
-        <w:t>' and dependent_gender ==  '</w:t>
+        <w:t>'</w:t>
+      </w:r>
+      <w:r>
+        <w:rPr>
+          <w:rFonts w:cs="Calibri" w:ascii="Calibri" w:hAnsi="Calibri" w:asciiTheme="minorHAnsi" w:cstheme="minorHAnsi" w:hAnsiTheme="minorHAnsi"/>
+          <w:sz w:val="24"/>
+          <w:szCs w:val="24"/>
+          <w:lang w:val="cs-CZ"/>
+        </w:rPr>
+        <w:t xml:space="preserve"> %}</w:t>
+      </w:r>
+      <w:r>
+        <w:rPr>
+          <w:rFonts w:cs="Calibri" w:ascii="Calibri" w:hAnsi="Calibri" w:asciiTheme="minorHAnsi" w:cstheme="minorHAnsi" w:hAnsiTheme="minorHAnsi"/>
+          <w:i w:val="false"/>
+          <w:iCs w:val="false"/>
+          <w:sz w:val="24"/>
+          <w:szCs w:val="24"/>
+          <w:lang w:val="cs-CZ"/>
+        </w:rPr>
+        <w:t>mému</w:t>
+      </w:r>
+      <w:r>
+        <w:rPr>
+          <w:rFonts w:cs="Calibri" w:ascii="Calibri" w:hAnsi="Calibri" w:asciiTheme="minorHAnsi" w:cstheme="minorHAnsi" w:hAnsiTheme="minorHAnsi"/>
+          <w:sz w:val="24"/>
+          <w:szCs w:val="24"/>
+          <w:lang w:val="cs-CZ"/>
+        </w:rPr>
+        <w:t xml:space="preserve"> </w:t>
       </w:r>
       <w:r>
         <w:rPr>
           <w:rStyle w:val="Emphasis"/>
+          <w:rFonts w:cs="Calibri" w:ascii="Calibri" w:hAnsi="Calibri" w:asciiTheme="minorHAnsi" w:cstheme="minorHAnsi" w:hAnsiTheme="minorHAnsi"/>
+          <w:i w:val="false"/>
+          <w:iCs w:val="false"/>
+          <w:sz w:val="24"/>
+          <w:szCs w:val="24"/>
+          <w:lang w:val="cs-CZ"/>
+        </w:rPr>
+        <w:t>manželovi{% else %}mé manželce {{ dependent_name }}</w:t>
+      </w:r>
+      <w:r>
+        <w:rPr>
+          <w:rFonts w:cs="Calibri" w:ascii="Calibri" w:hAnsi="Calibri" w:asciiTheme="minorHAnsi" w:cstheme="minorHAnsi" w:hAnsiTheme="minorHAnsi"/>
+          <w:sz w:val="24"/>
+          <w:szCs w:val="24"/>
+          <w:lang w:val="cs-CZ"/>
+        </w:rPr>
+        <w:t xml:space="preserve">{% endif%} </w:t>
+      </w:r>
+      <w:r>
+        <w:rPr>
+          <w:rStyle w:val="Emphasis"/>
+          <w:rFonts w:cs="Calibri" w:ascii="Calibri" w:hAnsi="Calibri" w:asciiTheme="minorHAnsi" w:cstheme="minorHAnsi" w:hAnsiTheme="minorHAnsi"/>
+          <w:i w:val="false"/>
+          <w:iCs w:val="false"/>
+          <w:sz w:val="24"/>
+          <w:szCs w:val="24"/>
+          <w:lang w:val="cs-CZ"/>
+        </w:rPr>
+        <w:t>(</w:t>
+      </w:r>
+      <w:r>
+        <w:rPr>
+          <w:rFonts w:ascii="Calibri" w:hAnsi="Calibri"/>
+          <w:sz w:val="24"/>
+          <w:szCs w:val="24"/>
+        </w:rPr>
+        <w:t>číslo smlouvy {{ insurance_number }}) smluvního praktického lékaře. Několikrát jsem se obracel</w:t>
+      </w:r>
+      <w:r>
+        <w:rPr>
           <w:rFonts w:eastAsia="Calibri" w:cs="Calibri" w:ascii="Calibri" w:hAnsi="Calibri"/>
           <w:b w:val="false"/>
           <w:i w:val="false"/>
-          <w:iCs w:val="false"/>
           <w:caps w:val="false"/>
           <w:smallCaps w:val="false"/>
           <w:strike w:val="false"/>
@@ -800,7 +676,15 @@
           <w:vertAlign w:val="baseline"/>
           <w:lang w:val="cs-CZ"/>
         </w:rPr>
-        <w:t>Male</w:t>
+        <w:t>{% if gender == 'Female' %}a{% endif %}</w:t>
+      </w:r>
+      <w:r>
+        <w:rPr>
+          <w:rFonts w:ascii="Calibri" w:hAnsi="Calibri"/>
+          <w:sz w:val="24"/>
+          <w:szCs w:val="24"/>
+        </w:rPr>
+        <w:t xml:space="preserve"> na asistenční službu Pojišťovny VZP a.s., ale marně - asistenční služba sdělila se mnou jen krátký seznam praktických lékařů, které již nebrali nové pacienty. Po upozornění na tuto skutečnost bylo mi řečeno, že v takovém případě musím si najít lékaře sam</w:t>
       </w:r>
       <w:r>
         <w:rPr>
@@ -821,252 +705,15 @@
           <w:vertAlign w:val="baseline"/>
           <w:lang w:val="cs-CZ"/>
         </w:rPr>
-        <w:t xml:space="preserve">' </w:t>
-      </w:r>
-      <w:r>
-        <w:rPr>
-          <w:rFonts w:cs="Calibri" w:ascii="Calibri" w:hAnsi="Calibri" w:asciiTheme="minorHAnsi" w:cstheme="minorHAnsi" w:hAnsiTheme="minorHAnsi"/>
-          <w:sz w:val="24"/>
-          <w:szCs w:val="24"/>
-          <w:lang w:val="cs-CZ"/>
-        </w:rPr>
-        <w:t>%}</w:t>
-      </w:r>
-      <w:bookmarkEnd w:id="1"/>
-      <w:r>
-        <w:rPr>
-          <w:rFonts w:cs="Calibri" w:ascii="Calibri" w:hAnsi="Calibri" w:asciiTheme="minorHAnsi" w:cstheme="minorHAnsi" w:hAnsiTheme="minorHAnsi"/>
-          <w:sz w:val="24"/>
-          <w:szCs w:val="24"/>
-          <w:lang w:val="cs-CZ"/>
-        </w:rPr>
-        <w:t>meho</w:t>
-      </w:r>
-      <w:r>
-        <w:rPr>
-          <w:rFonts w:cs="Calibri" w:ascii="Calibri" w:hAnsi="Calibri" w:asciiTheme="minorHAnsi" w:cstheme="minorHAnsi" w:hAnsiTheme="minorHAnsi"/>
-          <w:i w:val="false"/>
-          <w:iCs w:val="false"/>
-          <w:sz w:val="24"/>
-          <w:szCs w:val="24"/>
-          <w:lang w:val="cs-CZ"/>
-        </w:rPr>
-        <w:t xml:space="preserve"> </w:t>
-      </w:r>
-      <w:r>
-        <w:rPr>
-          <w:rStyle w:val="Emphasis"/>
-          <w:rFonts w:cs="Calibri" w:ascii="Calibri" w:hAnsi="Calibri" w:asciiTheme="minorHAnsi" w:cstheme="minorHAnsi" w:hAnsiTheme="minorHAnsi"/>
-          <w:i w:val="false"/>
-          <w:iCs w:val="false"/>
-          <w:sz w:val="24"/>
-          <w:szCs w:val="24"/>
-          <w:lang w:val="cs-CZ"/>
-        </w:rPr>
-        <w:t xml:space="preserve">syna{% elif dependent_relation == </w:t>
-      </w:r>
-      <w:r>
-        <w:rPr>
-          <w:rStyle w:val="Emphasis"/>
-          <w:rFonts w:eastAsia="Calibri" w:cs="Calibri" w:ascii="Calibri" w:hAnsi="Calibri"/>
-          <w:b w:val="false"/>
-          <w:i w:val="false"/>
-          <w:iCs w:val="false"/>
-          <w:caps w:val="false"/>
-          <w:smallCaps w:val="false"/>
-          <w:strike w:val="false"/>
-          <w:dstrike w:val="false"/>
-          <w:color w:val="000000"/>
-          <w:position w:val="0"/>
-          <w:sz w:val="24"/>
-          <w:sz w:val="24"/>
-          <w:szCs w:val="24"/>
-          <w:u w:val="none"/>
-          <w:shd w:fill="auto" w:val="clear"/>
-          <w:vertAlign w:val="baseline"/>
-          <w:lang w:val="cs-CZ"/>
-        </w:rPr>
-        <w:t xml:space="preserve">'Child' and dependent_gender ==  'Female' </w:t>
-      </w:r>
-      <w:r>
-        <w:rPr>
-          <w:rStyle w:val="Emphasis"/>
-          <w:rFonts w:cs="Calibri" w:ascii="Calibri" w:hAnsi="Calibri" w:asciiTheme="minorHAnsi" w:cstheme="minorHAnsi" w:hAnsiTheme="minorHAnsi"/>
-          <w:i w:val="false"/>
-          <w:iCs w:val="false"/>
-          <w:sz w:val="24"/>
-          <w:szCs w:val="24"/>
-          <w:lang w:val="cs-CZ"/>
-        </w:rPr>
-        <w:t>%}mou dceru</w:t>
-      </w:r>
-      <w:r>
-        <w:rPr>
-          <w:rFonts w:cs="Calibri" w:ascii="Calibri" w:hAnsi="Calibri" w:asciiTheme="minorHAnsi" w:cstheme="minorHAnsi" w:hAnsiTheme="minorHAnsi"/>
-          <w:sz w:val="24"/>
-          <w:szCs w:val="24"/>
-          <w:lang w:val="cs-CZ"/>
-        </w:rPr>
-        <w:t xml:space="preserve">{% elif dependent_relation == </w:t>
-      </w:r>
-      <w:r>
-        <w:rPr>
-          <w:rFonts w:eastAsia="Calibri" w:cs="Calibri" w:ascii="Calibri" w:hAnsi="Calibri"/>
-          <w:b w:val="false"/>
-          <w:i w:val="false"/>
-          <w:caps w:val="false"/>
-          <w:smallCaps w:val="false"/>
-          <w:strike w:val="false"/>
-          <w:dstrike w:val="false"/>
-          <w:color w:val="000000"/>
-          <w:position w:val="0"/>
-          <w:sz w:val="24"/>
-          <w:sz w:val="24"/>
-          <w:szCs w:val="24"/>
-          <w:u w:val="none"/>
-          <w:shd w:fill="auto" w:val="clear"/>
-          <w:vertAlign w:val="baseline"/>
-          <w:lang w:val="cs-CZ"/>
-        </w:rPr>
-        <w:t>'S</w:t>
-      </w:r>
-      <w:r>
-        <w:rPr>
-          <w:rStyle w:val="Emphasis"/>
-          <w:rFonts w:eastAsia="Calibri" w:cs="Calibri" w:ascii="Calibri" w:hAnsi="Calibri"/>
-          <w:b w:val="false"/>
-          <w:i w:val="false"/>
-          <w:iCs w:val="false"/>
-          <w:caps w:val="false"/>
-          <w:smallCaps w:val="false"/>
-          <w:strike w:val="false"/>
-          <w:dstrike w:val="false"/>
-          <w:color w:val="000000"/>
-          <w:position w:val="0"/>
-          <w:sz w:val="24"/>
-          <w:sz w:val="24"/>
-          <w:szCs w:val="24"/>
-          <w:u w:val="none"/>
-          <w:shd w:fill="auto" w:val="clear"/>
-          <w:vertAlign w:val="baseline"/>
-          <w:lang w:val="cs-CZ"/>
-        </w:rPr>
-        <w:t>pouse</w:t>
-      </w:r>
-      <w:r>
-        <w:rPr>
-          <w:rFonts w:eastAsia="Calibri" w:cs="Calibri" w:ascii="Calibri" w:hAnsi="Calibri"/>
-          <w:b w:val="false"/>
-          <w:i w:val="false"/>
-          <w:caps w:val="false"/>
-          <w:smallCaps w:val="false"/>
-          <w:strike w:val="false"/>
-          <w:dstrike w:val="false"/>
-          <w:color w:val="000000"/>
-          <w:position w:val="0"/>
-          <w:sz w:val="24"/>
-          <w:sz w:val="24"/>
-          <w:szCs w:val="24"/>
-          <w:u w:val="none"/>
-          <w:shd w:fill="auto" w:val="clear"/>
-          <w:vertAlign w:val="baseline"/>
-          <w:lang w:val="cs-CZ"/>
-        </w:rPr>
-        <w:t>' and dependent_gender ==  '</w:t>
-      </w:r>
-      <w:r>
-        <w:rPr>
-          <w:rStyle w:val="Emphasis"/>
-          <w:rFonts w:eastAsia="Calibri" w:cs="Calibri" w:ascii="Calibri" w:hAnsi="Calibri"/>
-          <w:b w:val="false"/>
-          <w:i w:val="false"/>
-          <w:iCs w:val="false"/>
-          <w:caps w:val="false"/>
-          <w:smallCaps w:val="false"/>
-          <w:strike w:val="false"/>
-          <w:dstrike w:val="false"/>
-          <w:color w:val="000000"/>
-          <w:position w:val="0"/>
-          <w:sz w:val="24"/>
-          <w:sz w:val="24"/>
-          <w:szCs w:val="24"/>
-          <w:u w:val="none"/>
-          <w:shd w:fill="auto" w:val="clear"/>
-          <w:vertAlign w:val="baseline"/>
-          <w:lang w:val="cs-CZ"/>
-        </w:rPr>
-        <w:t>Male</w:t>
-      </w:r>
-      <w:r>
-        <w:rPr>
-          <w:rFonts w:eastAsia="Calibri" w:cs="Calibri" w:ascii="Calibri" w:hAnsi="Calibri"/>
-          <w:b w:val="false"/>
-          <w:i w:val="false"/>
-          <w:caps w:val="false"/>
-          <w:smallCaps w:val="false"/>
-          <w:strike w:val="false"/>
-          <w:dstrike w:val="false"/>
-          <w:color w:val="000000"/>
-          <w:position w:val="0"/>
-          <w:sz w:val="24"/>
-          <w:sz w:val="24"/>
-          <w:szCs w:val="24"/>
-          <w:u w:val="none"/>
-          <w:shd w:fill="auto" w:val="clear"/>
-          <w:vertAlign w:val="baseline"/>
-          <w:lang w:val="cs-CZ"/>
-        </w:rPr>
-        <w:t>'</w:t>
-      </w:r>
-      <w:r>
-        <w:rPr>
-          <w:rFonts w:cs="Calibri" w:ascii="Calibri" w:hAnsi="Calibri" w:asciiTheme="minorHAnsi" w:cstheme="minorHAnsi" w:hAnsiTheme="minorHAnsi"/>
-          <w:sz w:val="24"/>
-          <w:szCs w:val="24"/>
-          <w:lang w:val="cs-CZ"/>
-        </w:rPr>
-        <w:t xml:space="preserve"> %}meho </w:t>
-      </w:r>
-      <w:r>
-        <w:rPr>
-          <w:rStyle w:val="Emphasis"/>
-          <w:rFonts w:cs="Calibri" w:ascii="Calibri" w:hAnsi="Calibri" w:asciiTheme="minorHAnsi" w:cstheme="minorHAnsi" w:hAnsiTheme="minorHAnsi"/>
-          <w:i w:val="false"/>
-          <w:iCs w:val="false"/>
-          <w:sz w:val="24"/>
-          <w:szCs w:val="24"/>
-          <w:lang w:val="cs-CZ"/>
-        </w:rPr>
-        <w:t>manžela{% else %}mou manželku</w:t>
-      </w:r>
-      <w:r>
-        <w:rPr>
-          <w:rFonts w:cs="Calibri" w:ascii="Calibri" w:hAnsi="Calibri" w:asciiTheme="minorHAnsi" w:cstheme="minorHAnsi" w:hAnsiTheme="minorHAnsi"/>
-          <w:sz w:val="24"/>
-          <w:szCs w:val="24"/>
-          <w:lang w:val="cs-CZ"/>
-        </w:rPr>
-        <w:t xml:space="preserve">{% endif%} </w:t>
-      </w:r>
-      <w:r>
-        <w:rPr>
-          <w:rStyle w:val="Emphasis"/>
-          <w:rFonts w:cs="Calibri" w:ascii="Calibri" w:hAnsi="Calibri" w:asciiTheme="minorHAnsi" w:cstheme="minorHAnsi" w:hAnsiTheme="minorHAnsi"/>
-          <w:i w:val="false"/>
-          <w:iCs w:val="false"/>
-          <w:sz w:val="24"/>
-          <w:szCs w:val="24"/>
-          <w:lang w:val="cs-CZ"/>
-        </w:rPr>
-        <w:t>{{ dependent_name }}</w:t>
-      </w:r>
-      <w:r>
-        <w:rPr>
-          <w:rFonts w:ascii="Calibri" w:hAnsi="Calibri"/>
-          <w:sz w:val="24"/>
-          <w:szCs w:val="24"/>
-        </w:rPr>
-        <w:t>.</w:t>
+        <w:t>{% if gender == 'Female' %}a{% endif %}</w:t>
+      </w:r>
+      <w:r>
+        <w:rPr>
+          <w:rFonts w:ascii="Calibri" w:hAnsi="Calibri"/>
+          <w:sz w:val="24"/>
+          <w:szCs w:val="24"/>
+        </w:rPr>
+        <w:t xml:space="preserve">, zaplatit si vyšetření, a pak požadovat po pojišťovně zpětnou úhradu. Bohužel, tento přístup mi nevyhovuje, protože nikdo v mém okolí nebere cizince jako samoplátce. </w:t>
       </w:r>
     </w:p>
     <w:p>
@@ -1089,11 +736,7 @@
     <w:p>
       <w:pPr>
         <w:pStyle w:val="Normal"/>
-        <w:rPr>
-          <w:rFonts w:ascii="Calibri" w:hAnsi="Calibri"/>
-          <w:sz w:val="24"/>
-          <w:szCs w:val="24"/>
-        </w:rPr>
+        <w:rPr/>
       </w:pPr>
       <w:r>
         <w:rPr>
@@ -1101,7 +744,19 @@
           <w:sz w:val="24"/>
           <w:szCs w:val="24"/>
         </w:rPr>
-        <w:t>Děkuji a doufám v kladné vyřízení stížnosti.</w:t>
+        <w:t xml:space="preserve">Žádám Vás tímto o okamžitou nápravu, tedy sdílení kontaktu na smluvního praktického lékaře Pojišťovny VZP a.s. v městě {{ city }}, </w:t>
+      </w:r>
+      <w:r>
+        <w:rPr>
+          <w:rStyle w:val="Emphasis"/>
+          <w:rFonts w:cs="Calibri" w:ascii="Calibri" w:hAnsi="Calibri" w:asciiTheme="minorHAnsi" w:cstheme="minorHAnsi" w:hAnsiTheme="minorHAnsi"/>
+          <w:i w:val="false"/>
+          <w:iCs w:val="false"/>
+          <w:sz w:val="24"/>
+          <w:szCs w:val="24"/>
+          <w:lang w:val="cs-CZ"/>
+        </w:rPr>
+        <w:t>na kterého lze se obrátit za účelem preventivní prohlídky, a který zároveň neodmítne ošetření z důvodu plné kapacity.</w:t>
       </w:r>
     </w:p>
     <w:p>
@@ -1132,6 +787,41 @@
       </w:pPr>
       <w:r>
         <w:rPr>
+          <w:rFonts w:ascii="Calibri" w:hAnsi="Calibri"/>
+          <w:sz w:val="24"/>
+          <w:szCs w:val="24"/>
+        </w:rPr>
+        <w:t>Děkuji a doufám v kladné vyřízení stížnosti.</w:t>
+      </w:r>
+    </w:p>
+    <w:p>
+      <w:pPr>
+        <w:pStyle w:val="Normal"/>
+        <w:rPr>
+          <w:rFonts w:ascii="Calibri" w:hAnsi="Calibri"/>
+          <w:sz w:val="24"/>
+          <w:szCs w:val="24"/>
+        </w:rPr>
+      </w:pPr>
+      <w:r>
+        <w:rPr>
+          <w:rFonts w:ascii="Calibri" w:hAnsi="Calibri"/>
+          <w:sz w:val="24"/>
+          <w:szCs w:val="24"/>
+        </w:rPr>
+      </w:r>
+    </w:p>
+    <w:p>
+      <w:pPr>
+        <w:pStyle w:val="Normal"/>
+        <w:rPr>
+          <w:rFonts w:ascii="Calibri" w:hAnsi="Calibri"/>
+          <w:sz w:val="24"/>
+          <w:szCs w:val="24"/>
+        </w:rPr>
+      </w:pPr>
+      <w:r>
+        <w:rPr>
           <w:rFonts w:cs="Calibri" w:ascii="Calibri" w:hAnsi="Calibri"/>
           <w:sz w:val="24"/>
           <w:szCs w:val="24"/>
@@ -1139,8 +829,8 @@
         </w:rPr>
         <w:t xml:space="preserve">{{ city }}, dne </w:t>
       </w:r>
-      <w:bookmarkStart w:id="2" w:name="_GoBack"/>
-      <w:bookmarkEnd w:id="2"/>
+      <w:bookmarkStart w:id="1" w:name="_GoBack"/>
+      <w:bookmarkEnd w:id="1"/>
       <w:r>
         <w:rPr>
           <w:rFonts w:cs="Calibri" w:ascii="Calibri" w:hAnsi="Calibri"/>
@@ -1733,7 +1423,7 @@
     <w:pPr>
       <w:widowControl/>
       <w:suppressAutoHyphens w:val="true"/>
-      <w:overflowPunct w:val="true"/>
+      <w:overflowPunct w:val="false"/>
       <w:bidi w:val="0"/>
       <w:spacing w:lineRule="auto" w:line="240" w:before="0" w:after="0"/>
       <w:jc w:val="left"/>
@@ -1791,6 +1481,14 @@
     <w:rPr>
       <w:b/>
       <w:bCs/>
+    </w:rPr>
+  </w:style>
+  <w:style w:type="character" w:styleId="Variable">
+    <w:name w:val="Variable"/>
+    <w:qFormat/>
+    <w:rPr>
+      <w:i/>
+      <w:iCs/>
     </w:rPr>
   </w:style>
   <w:style w:type="paragraph" w:styleId="Heading">
@@ -1886,6 +1584,29 @@
     <w:qFormat/>
     <w:pPr/>
     <w:rPr/>
+  </w:style>
+  <w:style w:type="paragraph" w:styleId="TableContents">
+    <w:name w:val="Table Contents"/>
+    <w:basedOn w:val="Normal"/>
+    <w:qFormat/>
+    <w:pPr>
+      <w:widowControl w:val="false"/>
+      <w:suppressLineNumbers/>
+    </w:pPr>
+    <w:rPr/>
+  </w:style>
+  <w:style w:type="paragraph" w:styleId="TableHeading">
+    <w:name w:val="Table Heading"/>
+    <w:basedOn w:val="TableContents"/>
+    <w:qFormat/>
+    <w:pPr>
+      <w:suppressLineNumbers/>
+      <w:jc w:val="center"/>
+    </w:pPr>
+    <w:rPr>
+      <w:b/>
+      <w:bCs/>
+    </w:rPr>
   </w:style>
   <w:style w:type="numbering" w:styleId="NoList" w:default="1">
     <w:name w:val="No List"/>

</xml_diff>